<commit_message>
v1 more fb info + updated vocabular template + sounds added in proj
</commit_message>
<xml_diff>
--- a/DataBaseInfo/List of kanji for JLPT Official.docx
+++ b/DataBaseInfo/List of kanji for JLPT Official.docx
@@ -492,14 +492,16 @@
                 <w:rFonts w:ascii="Times New Roman" w:eastAsia="Times New Roman" w:hAnsi="Times New Roman" w:cs="Times New Roman"/>
                 <w:sz w:val="24"/>
                 <w:szCs w:val="24"/>
-                <w:lang w:val="en-US"/>
-              </w:rPr>
-            </w:pPr>
-            <w:r>
-              <w:rPr>
-                <w:rFonts w:ascii="Times New Roman" w:eastAsia="Times New Roman" w:hAnsi="Times New Roman" w:cs="Times New Roman"/>
-                <w:sz w:val="24"/>
-                <w:szCs w:val="24"/>
+                <w:highlight w:val="cyan"/>
+                <w:lang w:val="en-US"/>
+              </w:rPr>
+            </w:pPr>
+            <w:r>
+              <w:rPr>
+                <w:rFonts w:ascii="Times New Roman" w:eastAsia="Times New Roman" w:hAnsi="Times New Roman" w:cs="Times New Roman"/>
+                <w:sz w:val="24"/>
+                <w:szCs w:val="24"/>
+                <w:highlight w:val="cyan"/>
                 <w:lang w:val="en-US"/>
               </w:rPr>
               <w:t>4E00</w:t>
@@ -525,6 +527,7 @@
                 <w:rFonts w:ascii="Times New Roman" w:eastAsia="Times New Roman" w:hAnsi="Times New Roman" w:cs="Times New Roman"/>
                 <w:sz w:val="24"/>
                 <w:szCs w:val="24"/>
+                <w:highlight w:val="cyan"/>
                 <w:lang w:val="en-US"/>
               </w:rPr>
             </w:pPr>
@@ -535,6 +538,7 @@
                   <w:color w:val="C72730"/>
                   <w:sz w:val="24"/>
                   <w:szCs w:val="24"/>
+                  <w:highlight w:val="cyan"/>
                   <w:u w:val="single"/>
                   <w:lang w:val="en-US"/>
                 </w:rPr>
@@ -561,14 +565,16 @@
                 <w:rFonts w:ascii="Times New Roman" w:eastAsia="Times New Roman" w:hAnsi="Times New Roman" w:cs="Times New Roman"/>
                 <w:sz w:val="24"/>
                 <w:szCs w:val="24"/>
-                <w:lang w:val="en-US"/>
-              </w:rPr>
-            </w:pPr>
-            <w:r>
-              <w:rPr>
-                <w:rFonts w:ascii="Times New Roman" w:eastAsia="Times New Roman" w:hAnsi="Times New Roman" w:cs="Times New Roman"/>
-                <w:sz w:val="24"/>
-                <w:szCs w:val="24"/>
+                <w:highlight w:val="cyan"/>
+                <w:lang w:val="en-US"/>
+              </w:rPr>
+            </w:pPr>
+            <w:r>
+              <w:rPr>
+                <w:rFonts w:ascii="Times New Roman" w:eastAsia="Times New Roman" w:hAnsi="Times New Roman" w:cs="Times New Roman"/>
+                <w:sz w:val="24"/>
+                <w:szCs w:val="24"/>
+                <w:highlight w:val="cyan"/>
                 <w:lang w:val="en-US"/>
               </w:rPr>
               <w:t>ICHI, ITSU</w:t>
@@ -593,15 +599,18 @@
                 <w:rFonts w:ascii="Times New Roman" w:eastAsia="Times New Roman" w:hAnsi="Times New Roman" w:cs="Times New Roman"/>
                 <w:sz w:val="24"/>
                 <w:szCs w:val="24"/>
-                <w:lang w:val="en-US"/>
-              </w:rPr>
-            </w:pPr>
+                <w:highlight w:val="cyan"/>
+                <w:lang w:val="en-US"/>
+              </w:rPr>
+            </w:pPr>
+            <w:bookmarkStart w:id="0" w:name="_GoBack"/>
             <w:proofErr w:type="spellStart"/>
             <w:r>
               <w:rPr>
                 <w:rFonts w:ascii="Times New Roman" w:eastAsia="Times New Roman" w:hAnsi="Times New Roman" w:cs="Times New Roman"/>
                 <w:sz w:val="24"/>
                 <w:szCs w:val="24"/>
+                <w:highlight w:val="cyan"/>
                 <w:lang w:val="en-US"/>
               </w:rPr>
               <w:t>hito</w:t>
@@ -612,6 +621,7 @@
                 <w:rFonts w:ascii="Times New Roman" w:eastAsia="Times New Roman" w:hAnsi="Times New Roman" w:cs="Times New Roman"/>
                 <w:sz w:val="24"/>
                 <w:szCs w:val="24"/>
+                <w:highlight w:val="cyan"/>
                 <w:lang w:val="en-US"/>
               </w:rPr>
               <w:t>(</w:t>
@@ -622,6 +632,7 @@
                 <w:rFonts w:ascii="Times New Roman" w:eastAsia="Times New Roman" w:hAnsi="Times New Roman" w:cs="Times New Roman"/>
                 <w:sz w:val="24"/>
                 <w:szCs w:val="24"/>
+                <w:highlight w:val="cyan"/>
                 <w:lang w:val="en-US"/>
               </w:rPr>
               <w:t>tsu</w:t>
@@ -632,6 +643,7 @@
                 <w:rFonts w:ascii="Times New Roman" w:eastAsia="Times New Roman" w:hAnsi="Times New Roman" w:cs="Times New Roman"/>
                 <w:sz w:val="24"/>
                 <w:szCs w:val="24"/>
+                <w:highlight w:val="cyan"/>
                 <w:lang w:val="en-US"/>
               </w:rPr>
               <w:t xml:space="preserve">), </w:t>
@@ -642,6 +654,7 @@
                 <w:rFonts w:ascii="Times New Roman" w:eastAsia="Times New Roman" w:hAnsi="Times New Roman" w:cs="Times New Roman"/>
                 <w:sz w:val="24"/>
                 <w:szCs w:val="24"/>
+                <w:highlight w:val="cyan"/>
                 <w:lang w:val="en-US"/>
               </w:rPr>
               <w:t>hito</w:t>
@@ -652,38 +665,42 @@
                 <w:rFonts w:ascii="Times New Roman" w:eastAsia="Times New Roman" w:hAnsi="Times New Roman" w:cs="Times New Roman"/>
                 <w:sz w:val="24"/>
                 <w:szCs w:val="24"/>
+                <w:highlight w:val="cyan"/>
                 <w:lang w:val="en-US"/>
               </w:rPr>
               <w:t>-</w:t>
             </w:r>
-          </w:p>
-        </w:tc>
-        <w:tc>
-          <w:tcPr>
-            <w:tcW w:w="3000" w:type="dxa"/>
-            <w:tcBorders>
-              <w:top w:val="outset" w:sz="6" w:space="0" w:color="auto"/>
-              <w:left w:val="outset" w:sz="6" w:space="0" w:color="auto"/>
-              <w:bottom w:val="outset" w:sz="6" w:space="0" w:color="auto"/>
-              <w:right w:val="outset" w:sz="6" w:space="0" w:color="auto"/>
-            </w:tcBorders>
-            <w:hideMark/>
-          </w:tcPr>
-          <w:p>
-            <w:pPr>
-              <w:spacing w:after="0" w:line="240" w:lineRule="auto"/>
-              <w:rPr>
-                <w:rFonts w:ascii="Times New Roman" w:eastAsia="Times New Roman" w:hAnsi="Times New Roman" w:cs="Times New Roman"/>
-                <w:sz w:val="24"/>
-                <w:szCs w:val="24"/>
-                <w:lang w:val="en-US"/>
-              </w:rPr>
-            </w:pPr>
-            <w:r>
-              <w:rPr>
-                <w:rFonts w:ascii="Times New Roman" w:eastAsia="Times New Roman" w:hAnsi="Times New Roman" w:cs="Times New Roman"/>
-                <w:sz w:val="24"/>
-                <w:szCs w:val="24"/>
+            <w:bookmarkEnd w:id="0"/>
+          </w:p>
+        </w:tc>
+        <w:tc>
+          <w:tcPr>
+            <w:tcW w:w="3000" w:type="dxa"/>
+            <w:tcBorders>
+              <w:top w:val="outset" w:sz="6" w:space="0" w:color="auto"/>
+              <w:left w:val="outset" w:sz="6" w:space="0" w:color="auto"/>
+              <w:bottom w:val="outset" w:sz="6" w:space="0" w:color="auto"/>
+              <w:right w:val="outset" w:sz="6" w:space="0" w:color="auto"/>
+            </w:tcBorders>
+            <w:hideMark/>
+          </w:tcPr>
+          <w:p>
+            <w:pPr>
+              <w:spacing w:after="0" w:line="240" w:lineRule="auto"/>
+              <w:rPr>
+                <w:rFonts w:ascii="Times New Roman" w:eastAsia="Times New Roman" w:hAnsi="Times New Roman" w:cs="Times New Roman"/>
+                <w:sz w:val="24"/>
+                <w:szCs w:val="24"/>
+                <w:highlight w:val="cyan"/>
+                <w:lang w:val="en-US"/>
+              </w:rPr>
+            </w:pPr>
+            <w:r>
+              <w:rPr>
+                <w:rFonts w:ascii="Times New Roman" w:eastAsia="Times New Roman" w:hAnsi="Times New Roman" w:cs="Times New Roman"/>
+                <w:sz w:val="24"/>
+                <w:szCs w:val="24"/>
+                <w:highlight w:val="cyan"/>
                 <w:lang w:val="en-US"/>
               </w:rPr>
               <w:t>one</w:t>
@@ -1685,8 +1702,6 @@
               </w:rPr>
               <w:t>KA</w:t>
             </w:r>
-            <w:bookmarkStart w:id="0" w:name="_GoBack"/>
-            <w:bookmarkEnd w:id="0"/>
           </w:p>
         </w:tc>
         <w:tc>

</xml_diff>

<commit_message>
parse vocabulary from json added
</commit_message>
<xml_diff>
--- a/DataBaseInfo/List of kanji for JLPT Official.docx
+++ b/DataBaseInfo/List of kanji for JLPT Official.docx
@@ -603,7 +603,6 @@
                 <w:lang w:val="en-US"/>
               </w:rPr>
             </w:pPr>
-            <w:bookmarkStart w:id="0" w:name="_GoBack"/>
             <w:proofErr w:type="spellStart"/>
             <w:r>
               <w:rPr>
@@ -670,7 +669,6 @@
               </w:rPr>
               <w:t>-</w:t>
             </w:r>
-            <w:bookmarkEnd w:id="0"/>
           </w:p>
         </w:tc>
         <w:tc>
@@ -5190,14 +5188,16 @@
                 <w:rFonts w:ascii="Times New Roman" w:eastAsia="Times New Roman" w:hAnsi="Times New Roman" w:cs="Times New Roman"/>
                 <w:sz w:val="24"/>
                 <w:szCs w:val="24"/>
-                <w:lang w:val="en-US"/>
-              </w:rPr>
-            </w:pPr>
-            <w:r>
-              <w:rPr>
-                <w:rFonts w:ascii="Times New Roman" w:eastAsia="Times New Roman" w:hAnsi="Times New Roman" w:cs="Times New Roman"/>
-                <w:sz w:val="24"/>
-                <w:szCs w:val="24"/>
+                <w:highlight w:val="cyan"/>
+                <w:lang w:val="en-US"/>
+              </w:rPr>
+            </w:pPr>
+            <w:r>
+              <w:rPr>
+                <w:rFonts w:ascii="Times New Roman" w:eastAsia="Times New Roman" w:hAnsi="Times New Roman" w:cs="Times New Roman"/>
+                <w:sz w:val="24"/>
+                <w:szCs w:val="24"/>
+                <w:highlight w:val="cyan"/>
                 <w:lang w:val="en-US"/>
               </w:rPr>
               <w:t>4E94</w:t>
@@ -5223,6 +5223,7 @@
                 <w:rFonts w:ascii="Times New Roman" w:eastAsia="Times New Roman" w:hAnsi="Times New Roman" w:cs="Times New Roman"/>
                 <w:sz w:val="24"/>
                 <w:szCs w:val="24"/>
+                <w:highlight w:val="cyan"/>
                 <w:lang w:val="en-US"/>
               </w:rPr>
             </w:pPr>
@@ -5233,6 +5234,7 @@
                   <w:color w:val="C72730"/>
                   <w:sz w:val="24"/>
                   <w:szCs w:val="24"/>
+                  <w:highlight w:val="cyan"/>
                   <w:u w:val="single"/>
                   <w:lang w:val="en-US"/>
                 </w:rPr>
@@ -5259,14 +5261,16 @@
                 <w:rFonts w:ascii="Times New Roman" w:eastAsia="Times New Roman" w:hAnsi="Times New Roman" w:cs="Times New Roman"/>
                 <w:sz w:val="24"/>
                 <w:szCs w:val="24"/>
-                <w:lang w:val="en-US"/>
-              </w:rPr>
-            </w:pPr>
-            <w:r>
-              <w:rPr>
-                <w:rFonts w:ascii="Times New Roman" w:eastAsia="Times New Roman" w:hAnsi="Times New Roman" w:cs="Times New Roman"/>
-                <w:sz w:val="24"/>
-                <w:szCs w:val="24"/>
+                <w:highlight w:val="cyan"/>
+                <w:lang w:val="en-US"/>
+              </w:rPr>
+            </w:pPr>
+            <w:r>
+              <w:rPr>
+                <w:rFonts w:ascii="Times New Roman" w:eastAsia="Times New Roman" w:hAnsi="Times New Roman" w:cs="Times New Roman"/>
+                <w:sz w:val="24"/>
+                <w:szCs w:val="24"/>
+                <w:highlight w:val="cyan"/>
                 <w:lang w:val="en-US"/>
               </w:rPr>
               <w:t>GO</w:t>
@@ -5291,6 +5295,7 @@
                 <w:rFonts w:ascii="Times New Roman" w:eastAsia="Times New Roman" w:hAnsi="Times New Roman" w:cs="Times New Roman"/>
                 <w:sz w:val="24"/>
                 <w:szCs w:val="24"/>
+                <w:highlight w:val="cyan"/>
                 <w:lang w:val="en-US"/>
               </w:rPr>
             </w:pPr>
@@ -5300,6 +5305,7 @@
                 <w:rFonts w:ascii="Times New Roman" w:eastAsia="Times New Roman" w:hAnsi="Times New Roman" w:cs="Times New Roman"/>
                 <w:sz w:val="24"/>
                 <w:szCs w:val="24"/>
+                <w:highlight w:val="cyan"/>
                 <w:lang w:val="en-US"/>
               </w:rPr>
               <w:t>itsu</w:t>
@@ -5310,6 +5316,7 @@
                 <w:rFonts w:ascii="Times New Roman" w:eastAsia="Times New Roman" w:hAnsi="Times New Roman" w:cs="Times New Roman"/>
                 <w:sz w:val="24"/>
                 <w:szCs w:val="24"/>
+                <w:highlight w:val="cyan"/>
                 <w:lang w:val="en-US"/>
               </w:rPr>
               <w:t>(</w:t>
@@ -5320,6 +5327,7 @@
                 <w:rFonts w:ascii="Times New Roman" w:eastAsia="Times New Roman" w:hAnsi="Times New Roman" w:cs="Times New Roman"/>
                 <w:sz w:val="24"/>
                 <w:szCs w:val="24"/>
+                <w:highlight w:val="cyan"/>
                 <w:lang w:val="en-US"/>
               </w:rPr>
               <w:t>tsu</w:t>
@@ -5330,6 +5338,7 @@
                 <w:rFonts w:ascii="Times New Roman" w:eastAsia="Times New Roman" w:hAnsi="Times New Roman" w:cs="Times New Roman"/>
                 <w:sz w:val="24"/>
                 <w:szCs w:val="24"/>
+                <w:highlight w:val="cyan"/>
                 <w:lang w:val="en-US"/>
               </w:rPr>
               <w:t xml:space="preserve">), </w:t>
@@ -5340,6 +5349,7 @@
                 <w:rFonts w:ascii="Times New Roman" w:eastAsia="Times New Roman" w:hAnsi="Times New Roman" w:cs="Times New Roman"/>
                 <w:sz w:val="24"/>
                 <w:szCs w:val="24"/>
+                <w:highlight w:val="cyan"/>
                 <w:lang w:val="en-US"/>
               </w:rPr>
               <w:t>itsu</w:t>
@@ -5350,6 +5360,7 @@
                 <w:rFonts w:ascii="Times New Roman" w:eastAsia="Times New Roman" w:hAnsi="Times New Roman" w:cs="Times New Roman"/>
                 <w:sz w:val="24"/>
                 <w:szCs w:val="24"/>
+                <w:highlight w:val="cyan"/>
                 <w:lang w:val="en-US"/>
               </w:rPr>
               <w:t>-</w:t>
@@ -5374,14 +5385,16 @@
                 <w:rFonts w:ascii="Times New Roman" w:eastAsia="Times New Roman" w:hAnsi="Times New Roman" w:cs="Times New Roman"/>
                 <w:sz w:val="24"/>
                 <w:szCs w:val="24"/>
-                <w:lang w:val="en-US"/>
-              </w:rPr>
-            </w:pPr>
-            <w:r>
-              <w:rPr>
-                <w:rFonts w:ascii="Times New Roman" w:eastAsia="Times New Roman" w:hAnsi="Times New Roman" w:cs="Times New Roman"/>
-                <w:sz w:val="24"/>
-                <w:szCs w:val="24"/>
+                <w:highlight w:val="cyan"/>
+                <w:lang w:val="en-US"/>
+              </w:rPr>
+            </w:pPr>
+            <w:r>
+              <w:rPr>
+                <w:rFonts w:ascii="Times New Roman" w:eastAsia="Times New Roman" w:hAnsi="Times New Roman" w:cs="Times New Roman"/>
+                <w:sz w:val="24"/>
+                <w:szCs w:val="24"/>
+                <w:highlight w:val="cyan"/>
                 <w:lang w:val="en-US"/>
               </w:rPr>
               <w:t>five</w:t>
@@ -7395,14 +7408,16 @@
                 <w:rFonts w:ascii="Times New Roman" w:eastAsia="Times New Roman" w:hAnsi="Times New Roman" w:cs="Times New Roman"/>
                 <w:sz w:val="24"/>
                 <w:szCs w:val="24"/>
-                <w:lang w:val="en-US"/>
-              </w:rPr>
-            </w:pPr>
-            <w:r>
-              <w:rPr>
-                <w:rFonts w:ascii="Times New Roman" w:eastAsia="Times New Roman" w:hAnsi="Times New Roman" w:cs="Times New Roman"/>
-                <w:sz w:val="24"/>
-                <w:szCs w:val="24"/>
+                <w:highlight w:val="cyan"/>
+                <w:lang w:val="en-US"/>
+              </w:rPr>
+            </w:pPr>
+            <w:r>
+              <w:rPr>
+                <w:rFonts w:ascii="Times New Roman" w:eastAsia="Times New Roman" w:hAnsi="Times New Roman" w:cs="Times New Roman"/>
+                <w:sz w:val="24"/>
+                <w:szCs w:val="24"/>
+                <w:highlight w:val="cyan"/>
                 <w:lang w:val="en-US"/>
               </w:rPr>
               <w:t>4E09</w:t>
@@ -7428,6 +7443,7 @@
                 <w:rFonts w:ascii="Times New Roman" w:eastAsia="Times New Roman" w:hAnsi="Times New Roman" w:cs="Times New Roman"/>
                 <w:sz w:val="24"/>
                 <w:szCs w:val="24"/>
+                <w:highlight w:val="cyan"/>
                 <w:lang w:val="en-US"/>
               </w:rPr>
             </w:pPr>
@@ -7438,6 +7454,7 @@
                   <w:color w:val="C72730"/>
                   <w:sz w:val="24"/>
                   <w:szCs w:val="24"/>
+                  <w:highlight w:val="cyan"/>
                   <w:u w:val="single"/>
                   <w:lang w:val="en-US"/>
                 </w:rPr>
@@ -7464,14 +7481,16 @@
                 <w:rFonts w:ascii="Times New Roman" w:eastAsia="Times New Roman" w:hAnsi="Times New Roman" w:cs="Times New Roman"/>
                 <w:sz w:val="24"/>
                 <w:szCs w:val="24"/>
-                <w:lang w:val="en-US"/>
-              </w:rPr>
-            </w:pPr>
-            <w:r>
-              <w:rPr>
-                <w:rFonts w:ascii="Times New Roman" w:eastAsia="Times New Roman" w:hAnsi="Times New Roman" w:cs="Times New Roman"/>
-                <w:sz w:val="24"/>
-                <w:szCs w:val="24"/>
+                <w:highlight w:val="cyan"/>
+                <w:lang w:val="en-US"/>
+              </w:rPr>
+            </w:pPr>
+            <w:r>
+              <w:rPr>
+                <w:rFonts w:ascii="Times New Roman" w:eastAsia="Times New Roman" w:hAnsi="Times New Roman" w:cs="Times New Roman"/>
+                <w:sz w:val="24"/>
+                <w:szCs w:val="24"/>
+                <w:highlight w:val="cyan"/>
                 <w:lang w:val="en-US"/>
               </w:rPr>
               <w:t>SAN</w:t>
@@ -7496,6 +7515,7 @@
                 <w:rFonts w:ascii="Times New Roman" w:eastAsia="Times New Roman" w:hAnsi="Times New Roman" w:cs="Times New Roman"/>
                 <w:sz w:val="24"/>
                 <w:szCs w:val="24"/>
+                <w:highlight w:val="cyan"/>
                 <w:lang w:val="en-US"/>
               </w:rPr>
             </w:pPr>
@@ -7505,6 +7525,7 @@
                 <w:rFonts w:ascii="Times New Roman" w:eastAsia="Times New Roman" w:hAnsi="Times New Roman" w:cs="Times New Roman"/>
                 <w:sz w:val="24"/>
                 <w:szCs w:val="24"/>
+                <w:highlight w:val="cyan"/>
                 <w:lang w:val="en-US"/>
               </w:rPr>
               <w:t>mit</w:t>
@@ -7515,6 +7536,7 @@
                 <w:rFonts w:ascii="Times New Roman" w:eastAsia="Times New Roman" w:hAnsi="Times New Roman" w:cs="Times New Roman"/>
                 <w:sz w:val="24"/>
                 <w:szCs w:val="24"/>
+                <w:highlight w:val="cyan"/>
                 <w:lang w:val="en-US"/>
               </w:rPr>
               <w:t>(</w:t>
@@ -7525,6 +7547,7 @@
                 <w:rFonts w:ascii="Times New Roman" w:eastAsia="Times New Roman" w:hAnsi="Times New Roman" w:cs="Times New Roman"/>
                 <w:sz w:val="24"/>
                 <w:szCs w:val="24"/>
+                <w:highlight w:val="cyan"/>
                 <w:lang w:val="en-US"/>
               </w:rPr>
               <w:t>tsu</w:t>
@@ -7535,6 +7558,7 @@
                 <w:rFonts w:ascii="Times New Roman" w:eastAsia="Times New Roman" w:hAnsi="Times New Roman" w:cs="Times New Roman"/>
                 <w:sz w:val="24"/>
                 <w:szCs w:val="24"/>
+                <w:highlight w:val="cyan"/>
                 <w:lang w:val="en-US"/>
               </w:rPr>
               <w:t>), mi-</w:t>
@@ -7559,14 +7583,16 @@
                 <w:rFonts w:ascii="Times New Roman" w:eastAsia="Times New Roman" w:hAnsi="Times New Roman" w:cs="Times New Roman"/>
                 <w:sz w:val="24"/>
                 <w:szCs w:val="24"/>
-                <w:lang w:val="en-US"/>
-              </w:rPr>
-            </w:pPr>
-            <w:r>
-              <w:rPr>
-                <w:rFonts w:ascii="Times New Roman" w:eastAsia="Times New Roman" w:hAnsi="Times New Roman" w:cs="Times New Roman"/>
-                <w:sz w:val="24"/>
-                <w:szCs w:val="24"/>
+                <w:highlight w:val="cyan"/>
+                <w:lang w:val="en-US"/>
+              </w:rPr>
+            </w:pPr>
+            <w:r>
+              <w:rPr>
+                <w:rFonts w:ascii="Times New Roman" w:eastAsia="Times New Roman" w:hAnsi="Times New Roman" w:cs="Times New Roman"/>
+                <w:sz w:val="24"/>
+                <w:szCs w:val="24"/>
+                <w:highlight w:val="cyan"/>
                 <w:lang w:val="en-US"/>
               </w:rPr>
               <w:t>three</w:t>
@@ -7770,14 +7796,16 @@
                 <w:rFonts w:ascii="Times New Roman" w:eastAsia="Times New Roman" w:hAnsi="Times New Roman" w:cs="Times New Roman"/>
                 <w:sz w:val="24"/>
                 <w:szCs w:val="24"/>
-                <w:lang w:val="en-US"/>
-              </w:rPr>
-            </w:pPr>
-            <w:r>
-              <w:rPr>
-                <w:rFonts w:ascii="Times New Roman" w:eastAsia="Times New Roman" w:hAnsi="Times New Roman" w:cs="Times New Roman"/>
-                <w:sz w:val="24"/>
-                <w:szCs w:val="24"/>
+                <w:highlight w:val="cyan"/>
+                <w:lang w:val="en-US"/>
+              </w:rPr>
+            </w:pPr>
+            <w:r>
+              <w:rPr>
+                <w:rFonts w:ascii="Times New Roman" w:eastAsia="Times New Roman" w:hAnsi="Times New Roman" w:cs="Times New Roman"/>
+                <w:sz w:val="24"/>
+                <w:szCs w:val="24"/>
+                <w:highlight w:val="cyan"/>
                 <w:lang w:val="en-US"/>
               </w:rPr>
               <w:t>56DB</w:t>
@@ -7803,6 +7831,7 @@
                 <w:rFonts w:ascii="Times New Roman" w:eastAsia="Times New Roman" w:hAnsi="Times New Roman" w:cs="Times New Roman"/>
                 <w:sz w:val="24"/>
                 <w:szCs w:val="24"/>
+                <w:highlight w:val="cyan"/>
                 <w:lang w:val="en-US"/>
               </w:rPr>
             </w:pPr>
@@ -7813,6 +7842,7 @@
                   <w:color w:val="C72730"/>
                   <w:sz w:val="24"/>
                   <w:szCs w:val="24"/>
+                  <w:highlight w:val="cyan"/>
                   <w:u w:val="single"/>
                   <w:lang w:val="en-US"/>
                 </w:rPr>
@@ -7839,14 +7869,16 @@
                 <w:rFonts w:ascii="Times New Roman" w:eastAsia="Times New Roman" w:hAnsi="Times New Roman" w:cs="Times New Roman"/>
                 <w:sz w:val="24"/>
                 <w:szCs w:val="24"/>
-                <w:lang w:val="en-US"/>
-              </w:rPr>
-            </w:pPr>
-            <w:r>
-              <w:rPr>
-                <w:rFonts w:ascii="Times New Roman" w:eastAsia="Times New Roman" w:hAnsi="Times New Roman" w:cs="Times New Roman"/>
-                <w:sz w:val="24"/>
-                <w:szCs w:val="24"/>
+                <w:highlight w:val="cyan"/>
+                <w:lang w:val="en-US"/>
+              </w:rPr>
+            </w:pPr>
+            <w:r>
+              <w:rPr>
+                <w:rFonts w:ascii="Times New Roman" w:eastAsia="Times New Roman" w:hAnsi="Times New Roman" w:cs="Times New Roman"/>
+                <w:sz w:val="24"/>
+                <w:szCs w:val="24"/>
+                <w:highlight w:val="cyan"/>
                 <w:lang w:val="en-US"/>
               </w:rPr>
               <w:t>SHI</w:t>
@@ -7871,6 +7903,7 @@
                 <w:rFonts w:ascii="Times New Roman" w:eastAsia="Times New Roman" w:hAnsi="Times New Roman" w:cs="Times New Roman"/>
                 <w:sz w:val="24"/>
                 <w:szCs w:val="24"/>
+                <w:highlight w:val="cyan"/>
                 <w:lang w:val="en-US"/>
               </w:rPr>
             </w:pPr>
@@ -7880,6 +7913,7 @@
                 <w:rFonts w:ascii="Times New Roman" w:eastAsia="Times New Roman" w:hAnsi="Times New Roman" w:cs="Times New Roman"/>
                 <w:sz w:val="24"/>
                 <w:szCs w:val="24"/>
+                <w:highlight w:val="cyan"/>
                 <w:lang w:val="en-US"/>
               </w:rPr>
               <w:t>yo</w:t>
@@ -7890,6 +7924,7 @@
                 <w:rFonts w:ascii="Times New Roman" w:eastAsia="Times New Roman" w:hAnsi="Times New Roman" w:cs="Times New Roman"/>
                 <w:sz w:val="24"/>
                 <w:szCs w:val="24"/>
+                <w:highlight w:val="cyan"/>
                 <w:lang w:val="en-US"/>
               </w:rPr>
               <w:t>(</w:t>
@@ -7900,6 +7935,7 @@
                 <w:rFonts w:ascii="Times New Roman" w:eastAsia="Times New Roman" w:hAnsi="Times New Roman" w:cs="Times New Roman"/>
                 <w:sz w:val="24"/>
                 <w:szCs w:val="24"/>
+                <w:highlight w:val="cyan"/>
                 <w:lang w:val="en-US"/>
               </w:rPr>
               <w:t>ttsu</w:t>
@@ -7910,6 +7946,7 @@
                 <w:rFonts w:ascii="Times New Roman" w:eastAsia="Times New Roman" w:hAnsi="Times New Roman" w:cs="Times New Roman"/>
                 <w:sz w:val="24"/>
                 <w:szCs w:val="24"/>
+                <w:highlight w:val="cyan"/>
                 <w:lang w:val="en-US"/>
               </w:rPr>
               <w:t xml:space="preserve">), </w:t>
@@ -7920,6 +7957,7 @@
                 <w:rFonts w:ascii="Times New Roman" w:eastAsia="Times New Roman" w:hAnsi="Times New Roman" w:cs="Times New Roman"/>
                 <w:sz w:val="24"/>
                 <w:szCs w:val="24"/>
+                <w:highlight w:val="cyan"/>
                 <w:lang w:val="en-US"/>
               </w:rPr>
               <w:t>yu</w:t>
@@ -7930,6 +7968,7 @@
                 <w:rFonts w:ascii="Times New Roman" w:eastAsia="Times New Roman" w:hAnsi="Times New Roman" w:cs="Times New Roman"/>
                 <w:sz w:val="24"/>
                 <w:szCs w:val="24"/>
+                <w:highlight w:val="cyan"/>
                 <w:lang w:val="en-US"/>
               </w:rPr>
               <w:t>(</w:t>
@@ -7940,6 +7979,7 @@
                 <w:rFonts w:ascii="Times New Roman" w:eastAsia="Times New Roman" w:hAnsi="Times New Roman" w:cs="Times New Roman"/>
                 <w:sz w:val="24"/>
                 <w:szCs w:val="24"/>
+                <w:highlight w:val="cyan"/>
                 <w:lang w:val="en-US"/>
               </w:rPr>
               <w:t>tsu</w:t>
@@ -7950,6 +7990,7 @@
                 <w:rFonts w:ascii="Times New Roman" w:eastAsia="Times New Roman" w:hAnsi="Times New Roman" w:cs="Times New Roman"/>
                 <w:sz w:val="24"/>
                 <w:szCs w:val="24"/>
+                <w:highlight w:val="cyan"/>
                 <w:lang w:val="en-US"/>
               </w:rPr>
               <w:t xml:space="preserve">), </w:t>
@@ -7960,6 +8001,7 @@
                 <w:rFonts w:ascii="Times New Roman" w:eastAsia="Times New Roman" w:hAnsi="Times New Roman" w:cs="Times New Roman"/>
                 <w:sz w:val="24"/>
                 <w:szCs w:val="24"/>
+                <w:highlight w:val="cyan"/>
                 <w:lang w:val="en-US"/>
               </w:rPr>
               <w:t>yo</w:t>
@@ -7970,6 +8012,7 @@
                 <w:rFonts w:ascii="Times New Roman" w:eastAsia="Times New Roman" w:hAnsi="Times New Roman" w:cs="Times New Roman"/>
                 <w:sz w:val="24"/>
                 <w:szCs w:val="24"/>
+                <w:highlight w:val="cyan"/>
                 <w:lang w:val="en-US"/>
               </w:rPr>
               <w:t>-, yon-</w:t>
@@ -7994,14 +8037,16 @@
                 <w:rFonts w:ascii="Times New Roman" w:eastAsia="Times New Roman" w:hAnsi="Times New Roman" w:cs="Times New Roman"/>
                 <w:sz w:val="24"/>
                 <w:szCs w:val="24"/>
-                <w:lang w:val="en-US"/>
-              </w:rPr>
-            </w:pPr>
-            <w:r>
-              <w:rPr>
-                <w:rFonts w:ascii="Times New Roman" w:eastAsia="Times New Roman" w:hAnsi="Times New Roman" w:cs="Times New Roman"/>
-                <w:sz w:val="24"/>
-                <w:szCs w:val="24"/>
+                <w:highlight w:val="cyan"/>
+                <w:lang w:val="en-US"/>
+              </w:rPr>
+            </w:pPr>
+            <w:r>
+              <w:rPr>
+                <w:rFonts w:ascii="Times New Roman" w:eastAsia="Times New Roman" w:hAnsi="Times New Roman" w:cs="Times New Roman"/>
+                <w:sz w:val="24"/>
+                <w:szCs w:val="24"/>
+                <w:highlight w:val="cyan"/>
                 <w:lang w:val="en-US"/>
               </w:rPr>
               <w:t>four</w:t>

</xml_diff>